<commit_message>
M2.T2C: Add performance analysis of QuickSort
</commit_message>
<xml_diff>
--- a/M2.T2C/M2.T2C.docx
+++ b/M2.T2C/M2.T2C.docx
@@ -41,11 +41,7 @@
         <w:t>The sequential version of QuickSort recursively sorts the sub-arrays on a single thread. Its performance relies purely on the processing power of a single CPU core.</w:t>
       </w:r>
     </w:p>
-    <w:p>
-      <w:pPr>
-        <w:rPr/>
-      </w:pPr>
-    </w:p>
+    <w:p/>
     <w:p>
       <w:pPr>
         <w:rPr>
@@ -66,11 +62,7 @@
         <w:t>The parallel version aims to improve performance by running two recursive calls (left and right sub-arrays) in parallel using multiple threads. However, there are overheads involved in managing threads and recursion.</w:t>
       </w:r>
     </w:p>
-    <w:p>
-      <w:pPr>
-        <w:rPr/>
-      </w:pPr>
-    </w:p>
+    <w:p/>
     <w:p>
       <w:pPr>
         <w:rPr>
@@ -87,9 +79,6 @@
       </w:r>
     </w:p>
     <w:p>
-      <w:pPr>
-        <w:rPr/>
-      </w:pPr>
       <w:r>
         <w:t>The following results were observed when sorting an array of 10,000,000 random integers</w:t>
       </w:r>
@@ -160,7 +149,9 @@
         </w:tblBorders>
         <w:tblLayout w:type="autofit"/>
         <w:tblCellMar>
+          <w:top w:w="0" w:type="dxa"/>
           <w:left w:w="108" w:type="dxa"/>
+          <w:bottom w:w="0" w:type="dxa"/>
           <w:right w:w="108" w:type="dxa"/>
         </w:tblCellMar>
       </w:tblPr>
@@ -179,7 +170,9 @@
             <w:insideV w:val="single" w:color="auto" w:sz="4" w:space="0"/>
           </w:tblBorders>
           <w:tblCellMar>
+            <w:top w:w="0" w:type="dxa"/>
             <w:left w:w="108" w:type="dxa"/>
+            <w:bottom w:w="0" w:type="dxa"/>
             <w:right w:w="108" w:type="dxa"/>
           </w:tblCellMar>
         </w:tblPrEx>
@@ -239,7 +232,9 @@
             <w:insideV w:val="single" w:color="auto" w:sz="4" w:space="0"/>
           </w:tblBorders>
           <w:tblCellMar>
+            <w:top w:w="0" w:type="dxa"/>
             <w:left w:w="108" w:type="dxa"/>
+            <w:bottom w:w="0" w:type="dxa"/>
             <w:right w:w="108" w:type="dxa"/>
           </w:tblCellMar>
         </w:tblPrEx>
@@ -299,7 +294,9 @@
             <w:insideV w:val="single" w:color="auto" w:sz="4" w:space="0"/>
           </w:tblBorders>
           <w:tblCellMar>
+            <w:top w:w="0" w:type="dxa"/>
             <w:left w:w="108" w:type="dxa"/>
+            <w:bottom w:w="0" w:type="dxa"/>
             <w:right w:w="108" w:type="dxa"/>
           </w:tblCellMar>
         </w:tblPrEx>
@@ -417,6 +414,50 @@
           <w:lang w:val="en-US" w:eastAsia="zh-CN"/>
         </w:rPr>
         <w:t>Github Link</w:t>
+      </w:r>
+    </w:p>
+    <w:p>
+      <w:pPr>
+        <w:rPr>
+          <w:rFonts w:hint="default"/>
+          <w:lang w:val="en-US" w:eastAsia="zh-CN"/>
+        </w:rPr>
+      </w:pPr>
+      <w:r>
+        <w:rPr>
+          <w:rFonts w:hint="default"/>
+          <w:lang w:val="en-US" w:eastAsia="zh-CN"/>
+        </w:rPr>
+        <w:fldChar w:fldCharType="begin"/>
+      </w:r>
+      <w:r>
+        <w:rPr>
+          <w:rFonts w:hint="default"/>
+          <w:lang w:val="en-US" w:eastAsia="zh-CN"/>
+        </w:rPr>
+        <w:instrText xml:space="preserve"> HYPERLINK "https://github.com/Lonely-DM/SIT315/tree/main/M2.T2C" </w:instrText>
+      </w:r>
+      <w:r>
+        <w:rPr>
+          <w:rFonts w:hint="default"/>
+          <w:lang w:val="en-US" w:eastAsia="zh-CN"/>
+        </w:rPr>
+        <w:fldChar w:fldCharType="separate"/>
+      </w:r>
+      <w:r>
+        <w:rPr>
+          <w:rStyle w:val="9"/>
+          <w:rFonts w:hint="default"/>
+          <w:lang w:val="en-US" w:eastAsia="zh-CN"/>
+        </w:rPr>
+        <w:t>https://github.com/Lonely-DM/SIT315/tree/main/M2.T2C</w:t>
+      </w:r>
+      <w:r>
+        <w:rPr>
+          <w:rFonts w:hint="default"/>
+          <w:lang w:val="en-US" w:eastAsia="zh-CN"/>
+        </w:rPr>
+        <w:fldChar w:fldCharType="end"/>
       </w:r>
     </w:p>
     <w:p>
@@ -820,6 +861,15 @@
       <w:b/>
     </w:rPr>
   </w:style>
+  <w:style w:type="character" w:styleId="9">
+    <w:name w:val="Hyperlink"/>
+    <w:basedOn w:val="7"/>
+    <w:uiPriority w:val="0"/>
+    <w:rPr>
+      <w:color w:val="0000FF"/>
+      <w:u w:val="single"/>
+    </w:rPr>
+  </w:style>
 </w:styles>
 </file>
 

</xml_diff>

<commit_message>
(M3.S2P: Updated and added MPI parallelism to VectorAdd and hello_mpi programs)
</commit_message>
<xml_diff>
--- a/M2.T2C/M2.T2C.docx
+++ b/M2.T2C/M2.T2C.docx
@@ -467,8 +467,75 @@
           <w:lang w:val="en-US" w:eastAsia="zh-CN"/>
         </w:rPr>
       </w:pPr>
+    </w:p>
+    <w:p>
+      <w:pPr>
+        <w:rPr>
+          <w:rFonts w:hint="eastAsia"/>
+          <w:lang w:val="en-US" w:eastAsia="zh-CN"/>
+        </w:rPr>
+      </w:pPr>
+      <w:r>
+        <w:rPr>
+          <w:rFonts w:hint="eastAsia"/>
+          <w:lang w:val="en-US" w:eastAsia="zh-CN"/>
+        </w:rPr>
+        <w:t>Video Link</w:t>
+      </w:r>
+    </w:p>
+    <w:p>
+      <w:pPr>
+        <w:rPr>
+          <w:rFonts w:hint="default"/>
+          <w:lang w:val="en-US" w:eastAsia="zh-CN"/>
+        </w:rPr>
+      </w:pPr>
+      <w:r>
+        <w:rPr>
+          <w:rFonts w:hint="default"/>
+          <w:lang w:val="en-US" w:eastAsia="zh-CN"/>
+        </w:rPr>
+        <w:fldChar w:fldCharType="begin"/>
+      </w:r>
+      <w:r>
+        <w:rPr>
+          <w:rFonts w:hint="default"/>
+          <w:lang w:val="en-US" w:eastAsia="zh-CN"/>
+        </w:rPr>
+        <w:instrText xml:space="preserve"> HYPERLINK "https://youtu.be/MSTWFMSvD24" </w:instrText>
+      </w:r>
+      <w:r>
+        <w:rPr>
+          <w:rFonts w:hint="default"/>
+          <w:lang w:val="en-US" w:eastAsia="zh-CN"/>
+        </w:rPr>
+        <w:fldChar w:fldCharType="separate"/>
+      </w:r>
+      <w:r>
+        <w:rPr>
+          <w:rStyle w:val="9"/>
+          <w:rFonts w:hint="default"/>
+          <w:lang w:val="en-US" w:eastAsia="zh-CN"/>
+        </w:rPr>
+        <w:t>https://youtu.be/MSTWFMSvD24</w:t>
+      </w:r>
+      <w:r>
+        <w:rPr>
+          <w:rFonts w:hint="default"/>
+          <w:lang w:val="en-US" w:eastAsia="zh-CN"/>
+        </w:rPr>
+        <w:fldChar w:fldCharType="end"/>
+      </w:r>
       <w:bookmarkStart w:id="0" w:name="_GoBack"/>
       <w:bookmarkEnd w:id="0"/>
+    </w:p>
+    <w:p>
+      <w:pPr>
+        <w:rPr>
+          <w:rFonts w:hint="default"/>
+          <w:lang w:val="en-US" w:eastAsia="zh-CN"/>
+        </w:rPr>
+      </w:pPr>
     </w:p>
     <w:sectPr>
       <w:pgSz w:w="11906" w:h="16838"/>
@@ -556,7 +623,7 @@
     <w:lsdException w:qFormat="1" w:unhideWhenUsed="0" w:uiPriority="0" w:semiHidden="0" w:name="Title"/>
     <w:lsdException w:unhideWhenUsed="0" w:uiPriority="0" w:semiHidden="0" w:name="Closing"/>
     <w:lsdException w:unhideWhenUsed="0" w:uiPriority="0" w:semiHidden="0" w:name="Signature"/>
-    <w:lsdException w:unhideWhenUsed="0" w:uiPriority="0" w:name="Default Paragraph Font"/>
+    <w:lsdException w:qFormat="1" w:unhideWhenUsed="0" w:uiPriority="0" w:name="Default Paragraph Font"/>
     <w:lsdException w:unhideWhenUsed="0" w:uiPriority="0" w:semiHidden="0" w:name="Body Text"/>
     <w:lsdException w:unhideWhenUsed="0" w:uiPriority="0" w:semiHidden="0" w:name="Body Text Indent"/>
     <w:lsdException w:unhideWhenUsed="0" w:uiPriority="0" w:semiHidden="0" w:name="List Continue"/>
@@ -576,14 +643,14 @@
     <w:lsdException w:unhideWhenUsed="0" w:uiPriority="0" w:semiHidden="0" w:name="Body Text Indent 2"/>
     <w:lsdException w:unhideWhenUsed="0" w:uiPriority="0" w:semiHidden="0" w:name="Body Text Indent 3"/>
     <w:lsdException w:unhideWhenUsed="0" w:uiPriority="0" w:semiHidden="0" w:name="Block Text"/>
-    <w:lsdException w:unhideWhenUsed="0" w:uiPriority="0" w:semiHidden="0" w:name="Hyperlink"/>
+    <w:lsdException w:qFormat="1" w:unhideWhenUsed="0" w:uiPriority="0" w:semiHidden="0" w:name="Hyperlink"/>
     <w:lsdException w:unhideWhenUsed="0" w:uiPriority="0" w:semiHidden="0" w:name="FollowedHyperlink"/>
     <w:lsdException w:qFormat="1" w:unhideWhenUsed="0" w:uiPriority="0" w:semiHidden="0" w:name="Strong"/>
     <w:lsdException w:qFormat="1" w:unhideWhenUsed="0" w:uiPriority="0" w:semiHidden="0" w:name="Emphasis"/>
     <w:lsdException w:unhideWhenUsed="0" w:uiPriority="0" w:semiHidden="0" w:name="Document Map"/>
     <w:lsdException w:unhideWhenUsed="0" w:uiPriority="0" w:semiHidden="0" w:name="Plain Text"/>
     <w:lsdException w:unhideWhenUsed="0" w:uiPriority="0" w:semiHidden="0" w:name="E-mail Signature"/>
-    <w:lsdException w:unhideWhenUsed="0" w:uiPriority="0" w:semiHidden="0" w:name="Normal (Web)"/>
+    <w:lsdException w:qFormat="1" w:unhideWhenUsed="0" w:uiPriority="0" w:semiHidden="0" w:name="Normal (Web)"/>
     <w:lsdException w:unhideWhenUsed="0" w:uiPriority="0" w:semiHidden="0" w:name="HTML Acronym"/>
     <w:lsdException w:unhideWhenUsed="0" w:uiPriority="0" w:semiHidden="0" w:name="HTML Address"/>
     <w:lsdException w:unhideWhenUsed="0" w:uiPriority="0" w:semiHidden="0" w:name="HTML Cite"/>
@@ -594,7 +661,7 @@
     <w:lsdException w:unhideWhenUsed="0" w:uiPriority="0" w:semiHidden="0" w:name="HTML Sample"/>
     <w:lsdException w:unhideWhenUsed="0" w:uiPriority="0" w:semiHidden="0" w:name="HTML Typewriter"/>
     <w:lsdException w:unhideWhenUsed="0" w:uiPriority="0" w:semiHidden="0" w:name="HTML Variable"/>
-    <w:lsdException w:unhideWhenUsed="0" w:uiPriority="0" w:name="Normal Table"/>
+    <w:lsdException w:qFormat="1" w:unhideWhenUsed="0" w:uiPriority="0" w:name="Normal Table"/>
     <w:lsdException w:unhideWhenUsed="0" w:uiPriority="0" w:semiHidden="0" w:name="annotation subject"/>
     <w:lsdException w:unhideWhenUsed="0" w:uiPriority="0" w:semiHidden="0" w:name="Table Simple 1"/>
     <w:lsdException w:unhideWhenUsed="0" w:uiPriority="0" w:semiHidden="0" w:name="Table Simple 2"/>
@@ -639,7 +706,7 @@
     <w:lsdException w:unhideWhenUsed="0" w:uiPriority="0" w:semiHidden="0" w:name="Table Web 2"/>
     <w:lsdException w:unhideWhenUsed="0" w:uiPriority="0" w:semiHidden="0" w:name="Table Web 3"/>
     <w:lsdException w:unhideWhenUsed="0" w:uiPriority="0" w:semiHidden="0" w:name="Balloon Text"/>
-    <w:lsdException w:unhideWhenUsed="0" w:uiPriority="0" w:semiHidden="0" w:name="Table Grid"/>
+    <w:lsdException w:qFormat="1" w:unhideWhenUsed="0" w:uiPriority="0" w:semiHidden="0" w:name="Table Grid"/>
     <w:lsdException w:unhideWhenUsed="0" w:uiPriority="0" w:semiHidden="0" w:name="Table Theme"/>
     <w:lsdException w:unhideWhenUsed="0" w:uiPriority="60" w:semiHidden="0" w:name="Light Shading"/>
     <w:lsdException w:unhideWhenUsed="0" w:uiPriority="61" w:semiHidden="0" w:name="Light List"/>
@@ -803,11 +870,13 @@
   <w:style w:type="character" w:default="1" w:styleId="7">
     <w:name w:val="Default Paragraph Font"/>
     <w:semiHidden/>
+    <w:qFormat/>
     <w:uiPriority w:val="0"/>
   </w:style>
   <w:style w:type="table" w:default="1" w:styleId="5">
     <w:name w:val="Normal Table"/>
     <w:semiHidden/>
+    <w:qFormat/>
     <w:uiPriority w:val="0"/>
     <w:tblPr>
       <w:tblCellMar>
@@ -821,6 +890,7 @@
   <w:style w:type="paragraph" w:styleId="4">
     <w:name w:val="Normal (Web)"/>
     <w:basedOn w:val="1"/>
+    <w:qFormat/>
     <w:uiPriority w:val="0"/>
     <w:pPr>
       <w:spacing w:before="0" w:beforeAutospacing="1" w:after="0" w:afterAutospacing="1"/>
@@ -836,6 +906,7 @@
   <w:style w:type="table" w:styleId="6">
     <w:name w:val="Table Grid"/>
     <w:basedOn w:val="5"/>
+    <w:qFormat/>
     <w:uiPriority w:val="0"/>
     <w:pPr>
       <w:widowControl w:val="0"/>
@@ -864,6 +935,7 @@
   <w:style w:type="character" w:styleId="9">
     <w:name w:val="Hyperlink"/>
     <w:basedOn w:val="7"/>
+    <w:qFormat/>
     <w:uiPriority w:val="0"/>
     <w:rPr>
       <w:color w:val="0000FF"/>

</xml_diff>